<commit_message>
Added font to Unity project. sorted folders out a bit.
</commit_message>
<xml_diff>
--- a/Planning/Final_Asset_list_With_CodeNames.docx
+++ b/Planning/Final_Asset_list_With_CodeNames.docx
@@ -130,6 +130,7 @@
         <w:tab/>
         <w:tab/>
         <w:tab/>
+        <w:tab/>
         <w:t xml:space="preserve">Stone brick path texture</w:t>
         <w:tab/>
         <w:tab/>
@@ -959,7 +960,6 @@
         <w:t xml:space="preserve">Absolus</w:t>
         <w:tab/>
         <w:tab/>
-        <w:tab/>
         <w:t xml:space="preserve">2h</w:t>
         <w:br/>
         <w:t xml:space="preserve">3D_WEAP_Hammer_001</w:t>
@@ -1558,27 +1558,7 @@
         <w:tab/>
         <w:tab/>
         <w:tab/>
-      </w:r>
-      <w:r>
-        <w:rPr>
-          <w:rFonts w:ascii="Calibri" w:hAnsi="Calibri" w:cs="Calibri" w:eastAsia="Calibri"/>
-          <w:color w:val="auto"/>
-          <w:spacing w:val="0"/>
-          <w:position w:val="0"/>
-          <w:sz w:val="22"/>
-          <w:shd w:fill="auto" w:val="clear"/>
-        </w:rPr>
         <w:t xml:space="preserve">1hr</w:t>
-      </w:r>
-      <w:r>
-        <w:rPr>
-          <w:rFonts w:ascii="Calibri" w:hAnsi="Calibri" w:cs="Calibri" w:eastAsia="Calibri"/>
-          <w:color w:val="auto"/>
-          <w:spacing w:val="0"/>
-          <w:position w:val="0"/>
-          <w:sz w:val="22"/>
-          <w:shd w:fill="auto" w:val="clear"/>
-        </w:rPr>
         <w:br/>
         <w:t xml:space="preserve">UI_INV_Absolus_001</w:t>
         <w:tab/>
@@ -1587,30 +1567,10 @@
         <w:t xml:space="preserve">Absolus Icon</w:t>
         <w:tab/>
         <w:tab/>
-      </w:r>
-      <w:r>
-        <w:rPr>
-          <w:rFonts w:ascii="Calibri" w:hAnsi="Calibri" w:cs="Calibri" w:eastAsia="Calibri"/>
-          <w:color w:val="auto"/>
-          <w:spacing w:val="0"/>
-          <w:position w:val="0"/>
-          <w:sz w:val="22"/>
-          <w:shd w:fill="auto" w:val="clear"/>
-        </w:rPr>
         <w:tab/>
         <w:tab/>
         <w:tab/>
         <w:t xml:space="preserve">1hr</w:t>
-      </w:r>
-      <w:r>
-        <w:rPr>
-          <w:rFonts w:ascii="Calibri" w:hAnsi="Calibri" w:cs="Calibri" w:eastAsia="Calibri"/>
-          <w:color w:val="auto"/>
-          <w:spacing w:val="0"/>
-          <w:position w:val="0"/>
-          <w:sz w:val="22"/>
-          <w:shd w:fill="auto" w:val="clear"/>
-        </w:rPr>
         <w:br/>
         <w:t xml:space="preserve">UI_INV_Sword_001</w:t>
         <w:tab/>
@@ -1622,27 +1582,7 @@
         <w:tab/>
         <w:tab/>
         <w:tab/>
-      </w:r>
-      <w:r>
-        <w:rPr>
-          <w:rFonts w:ascii="Calibri" w:hAnsi="Calibri" w:cs="Calibri" w:eastAsia="Calibri"/>
-          <w:color w:val="auto"/>
-          <w:spacing w:val="0"/>
-          <w:position w:val="0"/>
-          <w:sz w:val="22"/>
-          <w:shd w:fill="auto" w:val="clear"/>
-        </w:rPr>
         <w:t xml:space="preserve">1hr</w:t>
-      </w:r>
-      <w:r>
-        <w:rPr>
-          <w:rFonts w:ascii="Calibri" w:hAnsi="Calibri" w:cs="Calibri" w:eastAsia="Calibri"/>
-          <w:color w:val="auto"/>
-          <w:spacing w:val="0"/>
-          <w:position w:val="0"/>
-          <w:sz w:val="22"/>
-          <w:shd w:fill="auto" w:val="clear"/>
-        </w:rPr>
         <w:br/>
         <w:t xml:space="preserve">UI_INV_Scythe_001</w:t>
         <w:tab/>
@@ -1654,27 +1594,7 @@
         <w:tab/>
         <w:tab/>
         <w:tab/>
-      </w:r>
-      <w:r>
-        <w:rPr>
-          <w:rFonts w:ascii="Calibri" w:hAnsi="Calibri" w:cs="Calibri" w:eastAsia="Calibri"/>
-          <w:color w:val="auto"/>
-          <w:spacing w:val="0"/>
-          <w:position w:val="0"/>
-          <w:sz w:val="22"/>
-          <w:shd w:fill="auto" w:val="clear"/>
-        </w:rPr>
         <w:t xml:space="preserve">1hr</w:t>
-      </w:r>
-      <w:r>
-        <w:rPr>
-          <w:rFonts w:ascii="Calibri" w:hAnsi="Calibri" w:cs="Calibri" w:eastAsia="Calibri"/>
-          <w:color w:val="auto"/>
-          <w:spacing w:val="0"/>
-          <w:position w:val="0"/>
-          <w:sz w:val="22"/>
-          <w:shd w:fill="auto" w:val="clear"/>
-        </w:rPr>
         <w:br/>
         <w:t xml:space="preserve">UI_INV_Potion_001</w:t>
         <w:tab/>
@@ -1686,27 +1606,7 @@
         <w:tab/>
         <w:tab/>
         <w:tab/>
-      </w:r>
-      <w:r>
-        <w:rPr>
-          <w:rFonts w:ascii="Calibri" w:hAnsi="Calibri" w:cs="Calibri" w:eastAsia="Calibri"/>
-          <w:color w:val="auto"/>
-          <w:spacing w:val="0"/>
-          <w:position w:val="0"/>
-          <w:sz w:val="22"/>
-          <w:shd w:fill="auto" w:val="clear"/>
-        </w:rPr>
         <w:t xml:space="preserve">1hr</w:t>
-      </w:r>
-      <w:r>
-        <w:rPr>
-          <w:rFonts w:ascii="Calibri" w:hAnsi="Calibri" w:cs="Calibri" w:eastAsia="Calibri"/>
-          <w:color w:val="auto"/>
-          <w:spacing w:val="0"/>
-          <w:position w:val="0"/>
-          <w:sz w:val="22"/>
-          <w:shd w:fill="auto" w:val="clear"/>
-        </w:rPr>
         <w:br/>
         <w:t xml:space="preserve">UI_INV_Quest_001</w:t>
         <w:tab/>
@@ -1718,27 +1618,7 @@
         <w:tab/>
         <w:tab/>
         <w:tab/>
-      </w:r>
-      <w:r>
-        <w:rPr>
-          <w:rFonts w:ascii="Calibri" w:hAnsi="Calibri" w:cs="Calibri" w:eastAsia="Calibri"/>
-          <w:color w:val="auto"/>
-          <w:spacing w:val="0"/>
-          <w:position w:val="0"/>
-          <w:sz w:val="22"/>
-          <w:shd w:fill="auto" w:val="clear"/>
-        </w:rPr>
         <w:t xml:space="preserve">1hr</w:t>
-      </w:r>
-      <w:r>
-        <w:rPr>
-          <w:rFonts w:ascii="Calibri" w:hAnsi="Calibri" w:cs="Calibri" w:eastAsia="Calibri"/>
-          <w:color w:val="auto"/>
-          <w:spacing w:val="0"/>
-          <w:position w:val="0"/>
-          <w:sz w:val="22"/>
-          <w:shd w:fill="auto" w:val="clear"/>
-        </w:rPr>
         <w:br/>
         <w:t xml:space="preserve">UI_INV_Empty_001</w:t>
         <w:tab/>
@@ -1748,27 +1628,7 @@
         <w:tab/>
         <w:tab/>
         <w:tab/>
-      </w:r>
-      <w:r>
-        <w:rPr>
-          <w:rFonts w:ascii="Calibri" w:hAnsi="Calibri" w:cs="Calibri" w:eastAsia="Calibri"/>
-          <w:color w:val="auto"/>
-          <w:spacing w:val="0"/>
-          <w:position w:val="0"/>
-          <w:sz w:val="22"/>
-          <w:shd w:fill="auto" w:val="clear"/>
-        </w:rPr>
         <w:t xml:space="preserve">1hr</w:t>
-      </w:r>
-      <w:r>
-        <w:rPr>
-          <w:rFonts w:ascii="Calibri" w:hAnsi="Calibri" w:cs="Calibri" w:eastAsia="Calibri"/>
-          <w:color w:val="auto"/>
-          <w:spacing w:val="0"/>
-          <w:position w:val="0"/>
-          <w:sz w:val="22"/>
-          <w:shd w:fill="auto" w:val="clear"/>
-        </w:rPr>
         <w:br/>
         <w:t xml:space="preserve">UI_MAP_World_001</w:t>
         <w:tab/>
@@ -1805,6 +1665,7 @@
         <w:t xml:space="preserve">UI_HUD_HealthBar_001</w:t>
         <w:tab/>
         <w:tab/>
+        <w:tab/>
         <w:t xml:space="preserve">Health</w:t>
         <w:tab/>
         <w:tab/>
@@ -1892,7 +1753,6 @@
         <w:t xml:space="preserve">Font that we will likely use everywhere</w:t>
         <w:tab/>
         <w:tab/>
-        <w:tab/>
         <w:t xml:space="preserve">1hr</w:t>
       </w:r>
     </w:p>
@@ -2503,7 +2363,6 @@
         <w:t xml:space="preserve">6h</w:t>
         <w:br/>
         <w:t xml:space="preserve">PlayerMenuManager.cs</w:t>
-        <w:tab/>
         <w:tab/>
         <w:tab/>
         <w:tab/>

</xml_diff>

<commit_message>
Added PiggyPen models 1 and 2
</commit_message>
<xml_diff>
--- a/Planning/Final_Asset_list_With_CodeNames.docx
+++ b/Planning/Final_Asset_list_With_CodeNames.docx
@@ -172,6 +172,16 @@
         <w:tab/>
         <w:t xml:space="preserve">1h</w:t>
         <w:br/>
+      </w:r>
+      <w:r>
+        <w:rPr>
+          <w:rFonts w:ascii="Calibri" w:hAnsi="Calibri" w:cs="Calibri" w:eastAsia="Calibri"/>
+          <w:color w:val="00B050"/>
+          <w:spacing w:val="0"/>
+          <w:position w:val="0"/>
+          <w:sz w:val="22"/>
+          <w:shd w:fill="auto" w:val="clear"/>
+        </w:rPr>
         <w:t xml:space="preserve">3D_GEN_Rock_001</w:t>
         <w:tab/>
         <w:tab/>
@@ -184,6 +194,16 @@
         <w:tab/>
         <w:t xml:space="preserve">1h</w:t>
         <w:br/>
+      </w:r>
+      <w:r>
+        <w:rPr>
+          <w:rFonts w:ascii="Calibri" w:hAnsi="Calibri" w:cs="Calibri" w:eastAsia="Calibri"/>
+          <w:color w:val="auto"/>
+          <w:spacing w:val="0"/>
+          <w:position w:val="0"/>
+          <w:sz w:val="22"/>
+          <w:shd w:fill="auto" w:val="clear"/>
+        </w:rPr>
         <w:t xml:space="preserve">3D_GEN_Rock_002</w:t>
         <w:tab/>
         <w:tab/>
@@ -247,6 +267,16 @@
         <w:tab/>
         <w:t xml:space="preserve">2h</w:t>
         <w:br/>
+      </w:r>
+      <w:r>
+        <w:rPr>
+          <w:rFonts w:ascii="Calibri" w:hAnsi="Calibri" w:cs="Calibri" w:eastAsia="Calibri"/>
+          <w:color w:val="00B050"/>
+          <w:spacing w:val="0"/>
+          <w:position w:val="0"/>
+          <w:sz w:val="22"/>
+          <w:shd w:fill="auto" w:val="clear"/>
+        </w:rPr>
         <w:t xml:space="preserve">2D_SPR_Grass_001</w:t>
         <w:tab/>
         <w:tab/>
@@ -259,6 +289,16 @@
         <w:tab/>
         <w:t xml:space="preserve">0h</w:t>
         <w:br/>
+      </w:r>
+      <w:r>
+        <w:rPr>
+          <w:rFonts w:ascii="Calibri" w:hAnsi="Calibri" w:cs="Calibri" w:eastAsia="Calibri"/>
+          <w:color w:val="auto"/>
+          <w:spacing w:val="0"/>
+          <w:position w:val="0"/>
+          <w:sz w:val="22"/>
+          <w:shd w:fill="auto" w:val="clear"/>
+        </w:rPr>
         <w:t xml:space="preserve">-2D_SPR_FlowerBed_001</w:t>
         <w:tab/>
         <w:tab/>
@@ -364,6 +404,16 @@
         <w:tab/>
         <w:t xml:space="preserve">2h</w:t>
         <w:br/>
+      </w:r>
+      <w:r>
+        <w:rPr>
+          <w:rFonts w:ascii="Calibri" w:hAnsi="Calibri" w:cs="Calibri" w:eastAsia="Calibri"/>
+          <w:color w:val="00B050"/>
+          <w:spacing w:val="0"/>
+          <w:position w:val="0"/>
+          <w:sz w:val="22"/>
+          <w:shd w:fill="auto" w:val="clear"/>
+        </w:rPr>
         <w:t xml:space="preserve">3D_HUB_TownSign_001</w:t>
         <w:tab/>
         <w:tab/>
@@ -399,6 +449,16 @@
         <w:tab/>
         <w:t xml:space="preserve">0h</w:t>
         <w:br/>
+      </w:r>
+      <w:r>
+        <w:rPr>
+          <w:rFonts w:ascii="Calibri" w:hAnsi="Calibri" w:cs="Calibri" w:eastAsia="Calibri"/>
+          <w:color w:val="auto"/>
+          <w:spacing w:val="0"/>
+          <w:position w:val="0"/>
+          <w:sz w:val="22"/>
+          <w:shd w:fill="auto" w:val="clear"/>
+        </w:rPr>
         <w:t xml:space="preserve">3D_HUB_Fence_001</w:t>
         <w:tab/>
         <w:tab/>
@@ -410,7 +470,27 @@
         <w:tab/>
         <w:tab/>
         <w:t xml:space="preserve">1h</w:t>
-        <w:br/>
+      </w:r>
+      <w:r>
+        <w:rPr>
+          <w:rFonts w:ascii="Calibri" w:hAnsi="Calibri" w:cs="Calibri" w:eastAsia="Calibri"/>
+          <w:color w:val="00B050"/>
+          <w:spacing w:val="0"/>
+          <w:position w:val="0"/>
+          <w:sz w:val="22"/>
+          <w:shd w:fill="auto" w:val="clear"/>
+        </w:rPr>
+        <w:br/>
+      </w:r>
+      <w:r>
+        <w:rPr>
+          <w:rFonts w:ascii="Calibri" w:hAnsi="Calibri" w:cs="Calibri" w:eastAsia="Calibri"/>
+          <w:color w:val="auto"/>
+          <w:spacing w:val="0"/>
+          <w:position w:val="0"/>
+          <w:sz w:val="22"/>
+          <w:shd w:fill="auto" w:val="clear"/>
+        </w:rPr>
         <w:br/>
       </w:r>
       <w:r>
@@ -960,6 +1040,7 @@
         <w:t xml:space="preserve">Absolus</w:t>
         <w:tab/>
         <w:tab/>
+        <w:tab/>
         <w:t xml:space="preserve">2h</w:t>
         <w:br/>
         <w:t xml:space="preserve">3D_WEAP_Hammer_001</w:t>
@@ -1718,7 +1799,7 @@
         <w:jc w:val="left"/>
         <w:rPr>
           <w:rFonts w:ascii="Calibri" w:hAnsi="Calibri" w:cs="Calibri" w:eastAsia="Calibri"/>
-          <w:color w:val="auto"/>
+          <w:color w:val="00B050"/>
           <w:spacing w:val="0"/>
           <w:position w:val="0"/>
           <w:sz w:val="22"/>
@@ -1741,7 +1822,7 @@
       <w:r>
         <w:rPr>
           <w:rFonts w:ascii="Calibri" w:hAnsi="Calibri" w:cs="Calibri" w:eastAsia="Calibri"/>
-          <w:color w:val="auto"/>
+          <w:color w:val="00B050"/>
           <w:spacing w:val="0"/>
           <w:position w:val="0"/>
           <w:sz w:val="22"/>
@@ -1751,6 +1832,7 @@
         <w:tab/>
         <w:tab/>
         <w:t xml:space="preserve">Font that we will likely use everywhere</w:t>
+        <w:tab/>
         <w:tab/>
         <w:tab/>
         <w:t xml:space="preserve">1hr</w:t>

</xml_diff>

<commit_message>
World map finished, implemented.
</commit_message>
<xml_diff>
--- a/Planning/Final_Asset_list_With_CodeNames.docx
+++ b/Planning/Final_Asset_list_With_CodeNames.docx
@@ -1710,6 +1710,16 @@
         <w:tab/>
         <w:t xml:space="preserve">1hr</w:t>
         <w:br/>
+      </w:r>
+      <w:r>
+        <w:rPr>
+          <w:rFonts w:ascii="Calibri" w:hAnsi="Calibri" w:cs="Calibri" w:eastAsia="Calibri"/>
+          <w:color w:val="00B050"/>
+          <w:spacing w:val="0"/>
+          <w:position w:val="0"/>
+          <w:sz w:val="22"/>
+          <w:shd w:fill="auto" w:val="clear"/>
+        </w:rPr>
         <w:t xml:space="preserve">UI_MAP_World_001</w:t>
         <w:tab/>
         <w:tab/>
@@ -1722,6 +1732,16 @@
         <w:tab/>
         <w:t xml:space="preserve">3hr</w:t>
         <w:br/>
+      </w:r>
+      <w:r>
+        <w:rPr>
+          <w:rFonts w:ascii="Calibri" w:hAnsi="Calibri" w:cs="Calibri" w:eastAsia="Calibri"/>
+          <w:color w:val="auto"/>
+          <w:spacing w:val="0"/>
+          <w:position w:val="0"/>
+          <w:sz w:val="22"/>
+          <w:shd w:fill="auto" w:val="clear"/>
+        </w:rPr>
         <w:t xml:space="preserve">UI_MAP_Lyndor_001</w:t>
         <w:tab/>
         <w:tab/>

</xml_diff>

<commit_message>
Added Street light model.
</commit_message>
<xml_diff>
--- a/Planning/Final_Asset_list_With_CodeNames.docx
+++ b/Planning/Final_Asset_list_With_CodeNames.docx
@@ -368,6 +368,16 @@
         <w:tab/>
         <w:t xml:space="preserve">3h</w:t>
         <w:br/>
+      </w:r>
+      <w:r>
+        <w:rPr>
+          <w:rFonts w:ascii="Calibri" w:hAnsi="Calibri" w:cs="Calibri" w:eastAsia="Calibri"/>
+          <w:color w:val="00B050"/>
+          <w:spacing w:val="0"/>
+          <w:position w:val="0"/>
+          <w:sz w:val="22"/>
+          <w:shd w:fill="auto" w:val="clear"/>
+        </w:rPr>
         <w:t xml:space="preserve">3D_HUB_StreetLantern_001</w:t>
         <w:tab/>
         <w:tab/>
@@ -378,6 +388,16 @@
         <w:tab/>
         <w:tab/>
         <w:t xml:space="preserve">1h</w:t>
+      </w:r>
+      <w:r>
+        <w:rPr>
+          <w:rFonts w:ascii="Calibri" w:hAnsi="Calibri" w:cs="Calibri" w:eastAsia="Calibri"/>
+          <w:color w:val="auto"/>
+          <w:spacing w:val="0"/>
+          <w:position w:val="0"/>
+          <w:sz w:val="22"/>
+          <w:shd w:fill="auto" w:val="clear"/>
+        </w:rPr>
         <w:br/>
         <w:t xml:space="preserve">3D_HUB_House_001</w:t>
         <w:tab/>
@@ -1754,6 +1774,16 @@
         <w:tab/>
         <w:t xml:space="preserve">3hr</w:t>
         <w:br/>
+      </w:r>
+      <w:r>
+        <w:rPr>
+          <w:rFonts w:ascii="Calibri" w:hAnsi="Calibri" w:cs="Calibri" w:eastAsia="Calibri"/>
+          <w:color w:val="00B050"/>
+          <w:spacing w:val="0"/>
+          <w:position w:val="0"/>
+          <w:sz w:val="22"/>
+          <w:shd w:fill="auto" w:val="clear"/>
+        </w:rPr>
         <w:t xml:space="preserve">UI_CREDITS_concept_001</w:t>
         <w:tab/>
         <w:tab/>
@@ -1761,6 +1791,16 @@
         <w:tab/>
         <w:tab/>
         <w:t xml:space="preserve">0hr</w:t>
+      </w:r>
+      <w:r>
+        <w:rPr>
+          <w:rFonts w:ascii="Calibri" w:hAnsi="Calibri" w:cs="Calibri" w:eastAsia="Calibri"/>
+          <w:color w:val="auto"/>
+          <w:spacing w:val="0"/>
+          <w:position w:val="0"/>
+          <w:sz w:val="22"/>
+          <w:shd w:fill="auto" w:val="clear"/>
+        </w:rPr>
         <w:br/>
         <w:t xml:space="preserve">UI_HUD_HealthBar_001</w:t>
         <w:tab/>

</xml_diff>

<commit_message>
Added UI assets: Speech bubble, next button+disabled/pressed ver. , PlayerHit etc.
</commit_message>
<xml_diff>
--- a/Planning/Final_Asset_list_With_CodeNames.docx
+++ b/Planning/Final_Asset_list_With_CodeNames.docx
@@ -1596,6 +1596,16 @@
         <w:t xml:space="preserve">1hr</w:t>
         <w:tab/>
         <w:br/>
+      </w:r>
+      <w:r>
+        <w:rPr>
+          <w:rFonts w:ascii="Calibri" w:hAnsi="Calibri" w:cs="Calibri" w:eastAsia="Calibri"/>
+          <w:color w:val="00B050"/>
+          <w:spacing w:val="0"/>
+          <w:position w:val="0"/>
+          <w:sz w:val="22"/>
+          <w:shd w:fill="auto" w:val="clear"/>
+        </w:rPr>
         <w:t xml:space="preserve">UI_PAUSE_Panel_001</w:t>
         <w:tab/>
         <w:tab/>
@@ -1606,6 +1616,16 @@
         <w:tab/>
         <w:tab/>
         <w:t xml:space="preserve">2hr</w:t>
+      </w:r>
+      <w:r>
+        <w:rPr>
+          <w:rFonts w:ascii="Calibri" w:hAnsi="Calibri" w:cs="Calibri" w:eastAsia="Calibri"/>
+          <w:color w:val="auto"/>
+          <w:spacing w:val="0"/>
+          <w:position w:val="0"/>
+          <w:sz w:val="22"/>
+          <w:shd w:fill="auto" w:val="clear"/>
+        </w:rPr>
         <w:br/>
         <w:t xml:space="preserve">UI_PAUSE_Button_001</w:t>
         <w:tab/>
@@ -1615,7 +1635,6 @@
         <w:tab/>
         <w:tab/>
         <w:tab/>
-        <w:tab/>
         <w:t xml:space="preserve">1hr</w:t>
         <w:tab/>
         <w:br/>
@@ -1812,8 +1831,38 @@
         <w:tab/>
         <w:tab/>
         <w:tab/>
+        <w:tab/>
         <w:t xml:space="preserve">1hr</w:t>
         <w:br/>
+      </w:r>
+      <w:r>
+        <w:rPr>
+          <w:rFonts w:ascii="Calibri" w:hAnsi="Calibri" w:cs="Calibri" w:eastAsia="Calibri"/>
+          <w:color w:val="00B050"/>
+          <w:spacing w:val="0"/>
+          <w:position w:val="0"/>
+          <w:sz w:val="22"/>
+          <w:shd w:fill="auto" w:val="clear"/>
+        </w:rPr>
+        <w:t xml:space="preserve">UI_HUD_PlayerHit_001</w:t>
+        <w:tab/>
+        <w:tab/>
+        <w:tab/>
+        <w:t xml:space="preserve">bloodsplatter effect when player is hit</w:t>
+        <w:tab/>
+        <w:tab/>
+        <w:t xml:space="preserve">0hr</w:t>
+        <w:br/>
+      </w:r>
+      <w:r>
+        <w:rPr>
+          <w:rFonts w:ascii="Calibri" w:hAnsi="Calibri" w:cs="Calibri" w:eastAsia="Calibri"/>
+          <w:color w:val="auto"/>
+          <w:spacing w:val="0"/>
+          <w:position w:val="0"/>
+          <w:sz w:val="22"/>
+          <w:shd w:fill="auto" w:val="clear"/>
+        </w:rPr>
         <w:t xml:space="preserve">UI_HUD_WeaponHotkeys_001</w:t>
         <w:tab/>
         <w:tab/>
@@ -1833,6 +1882,16 @@
         <w:tab/>
         <w:t xml:space="preserve">3hr</w:t>
         <w:br/>
+      </w:r>
+      <w:r>
+        <w:rPr>
+          <w:rFonts w:ascii="Calibri" w:hAnsi="Calibri" w:cs="Calibri" w:eastAsia="Calibri"/>
+          <w:color w:val="00B050"/>
+          <w:spacing w:val="0"/>
+          <w:position w:val="0"/>
+          <w:sz w:val="22"/>
+          <w:shd w:fill="auto" w:val="clear"/>
+        </w:rPr>
         <w:t xml:space="preserve">UI_HUD_Conversation_001</w:t>
         <w:tab/>
         <w:tab/>
@@ -1890,7 +1949,6 @@
         <w:tab/>
         <w:tab/>
         <w:t xml:space="preserve">Font that we will likely use everywhere</w:t>
-        <w:tab/>
         <w:tab/>
         <w:tab/>
         <w:t xml:space="preserve">1hr</w:t>

</xml_diff>

<commit_message>
Took out some of my .clip files. Added finished Lyndor map.
</commit_message>
<xml_diff>
--- a/Planning/Final_Asset_list_With_CodeNames.docx
+++ b/Planning/Final_Asset_list_With_CodeNames.docx
@@ -1771,16 +1771,6 @@
         <w:tab/>
         <w:t xml:space="preserve">3hr</w:t>
         <w:br/>
-      </w:r>
-      <w:r>
-        <w:rPr>
-          <w:rFonts w:ascii="Calibri" w:hAnsi="Calibri" w:cs="Calibri" w:eastAsia="Calibri"/>
-          <w:color w:val="auto"/>
-          <w:spacing w:val="0"/>
-          <w:position w:val="0"/>
-          <w:sz w:val="22"/>
-          <w:shd w:fill="auto" w:val="clear"/>
-        </w:rPr>
         <w:t xml:space="preserve">UI_MAP_Lyndor_001</w:t>
         <w:tab/>
         <w:tab/>
@@ -1793,6 +1783,36 @@
         <w:tab/>
         <w:t xml:space="preserve">3hr</w:t>
         <w:br/>
+        <w:t xml:space="preserve">UI_CREDITS_concept_001</w:t>
+        <w:tab/>
+        <w:tab/>
+        <w:t xml:space="preserve">Concept art for in credits (transparent)</w:t>
+        <w:tab/>
+        <w:tab/>
+        <w:t xml:space="preserve">0hr</w:t>
+      </w:r>
+      <w:r>
+        <w:rPr>
+          <w:rFonts w:ascii="Calibri" w:hAnsi="Calibri" w:cs="Calibri" w:eastAsia="Calibri"/>
+          <w:color w:val="auto"/>
+          <w:spacing w:val="0"/>
+          <w:position w:val="0"/>
+          <w:sz w:val="22"/>
+          <w:shd w:fill="auto" w:val="clear"/>
+        </w:rPr>
+        <w:br/>
+        <w:t xml:space="preserve">UI_HUD_HealthBar_001</w:t>
+        <w:tab/>
+        <w:tab/>
+        <w:t xml:space="preserve">Health</w:t>
+        <w:tab/>
+        <w:tab/>
+        <w:tab/>
+        <w:tab/>
+        <w:tab/>
+        <w:tab/>
+        <w:t xml:space="preserve">1hr</w:t>
+        <w:br/>
       </w:r>
       <w:r>
         <w:rPr>
@@ -1803,37 +1823,44 @@
           <w:sz w:val="22"/>
           <w:shd w:fill="auto" w:val="clear"/>
         </w:rPr>
-        <w:t xml:space="preserve">UI_CREDITS_concept_001</w:t>
-        <w:tab/>
-        <w:tab/>
-        <w:t xml:space="preserve">Concept art for in credits (transparent)</w:t>
+        <w:t xml:space="preserve">UI_HUD_PlayerHit_001</w:t>
+        <w:tab/>
+        <w:tab/>
+        <w:tab/>
+        <w:t xml:space="preserve">bloodsplatter effect when player is hit</w:t>
         <w:tab/>
         <w:tab/>
         <w:t xml:space="preserve">0hr</w:t>
-      </w:r>
-      <w:r>
-        <w:rPr>
-          <w:rFonts w:ascii="Calibri" w:hAnsi="Calibri" w:cs="Calibri" w:eastAsia="Calibri"/>
-          <w:color w:val="auto"/>
-          <w:spacing w:val="0"/>
-          <w:position w:val="0"/>
-          <w:sz w:val="22"/>
-          <w:shd w:fill="auto" w:val="clear"/>
-        </w:rPr>
-        <w:br/>
-        <w:t xml:space="preserve">UI_HUD_HealthBar_001</w:t>
-        <w:tab/>
-        <w:tab/>
-        <w:t xml:space="preserve">Health</w:t>
-        <w:tab/>
-        <w:tab/>
-        <w:tab/>
-        <w:tab/>
+        <w:br/>
+      </w:r>
+      <w:r>
+        <w:rPr>
+          <w:rFonts w:ascii="Calibri" w:hAnsi="Calibri" w:cs="Calibri" w:eastAsia="Calibri"/>
+          <w:color w:val="auto"/>
+          <w:spacing w:val="0"/>
+          <w:position w:val="0"/>
+          <w:sz w:val="22"/>
+          <w:shd w:fill="auto" w:val="clear"/>
+        </w:rPr>
+        <w:t xml:space="preserve">UI_HUD_WeaponHotkeys_001</w:t>
+        <w:tab/>
+        <w:tab/>
+        <w:t xml:space="preserve">Small bubble with hotkey text</w:t>
         <w:tab/>
         <w:tab/>
         <w:tab/>
         <w:t xml:space="preserve">1hr</w:t>
         <w:br/>
+        <w:t xml:space="preserve">UI_HUD_PlayerMenu_001</w:t>
+        <w:tab/>
+        <w:tab/>
+        <w:t xml:space="preserve">PlayerMenu Hotkeys</w:t>
+        <w:tab/>
+        <w:tab/>
+        <w:tab/>
+        <w:tab/>
+        <w:t xml:space="preserve">3hr</w:t>
+        <w:br/>
       </w:r>
       <w:r>
         <w:rPr>
@@ -1844,46 +1871,28 @@
           <w:sz w:val="22"/>
           <w:shd w:fill="auto" w:val="clear"/>
         </w:rPr>
-        <w:t xml:space="preserve">UI_HUD_PlayerHit_001</w:t>
-        <w:tab/>
-        <w:tab/>
-        <w:tab/>
-        <w:t xml:space="preserve">bloodsplatter effect when player is hit</w:t>
-        <w:tab/>
-        <w:tab/>
-        <w:t xml:space="preserve">0hr</w:t>
-        <w:br/>
-      </w:r>
-      <w:r>
-        <w:rPr>
-          <w:rFonts w:ascii="Calibri" w:hAnsi="Calibri" w:cs="Calibri" w:eastAsia="Calibri"/>
-          <w:color w:val="auto"/>
-          <w:spacing w:val="0"/>
-          <w:position w:val="0"/>
-          <w:sz w:val="22"/>
-          <w:shd w:fill="auto" w:val="clear"/>
-        </w:rPr>
-        <w:t xml:space="preserve">UI_HUD_WeaponHotkeys_001</w:t>
-        <w:tab/>
-        <w:tab/>
-        <w:t xml:space="preserve">Small bubble with hotkey text</w:t>
+        <w:t xml:space="preserve">UI_HUD_Conversation_001</w:t>
+        <w:tab/>
+        <w:tab/>
+        <w:t xml:space="preserve">Conversation Panel</w:t>
+        <w:tab/>
         <w:tab/>
         <w:tab/>
         <w:tab/>
         <w:t xml:space="preserve">1hr</w:t>
         <w:br/>
-        <w:t xml:space="preserve">UI_HUD_PlayerMenu_001</w:t>
-        <w:tab/>
-        <w:tab/>
-        <w:t xml:space="preserve">PlayerMenu Hotkeys</w:t>
-        <w:tab/>
-        <w:tab/>
-        <w:tab/>
-        <w:tab/>
-        <w:t xml:space="preserve">3hr</w:t>
-        <w:br/>
-      </w:r>
-      <w:r>
+        <w:t xml:space="preserve">UI_HUD_ConversationButton_001</w:t>
+        <w:tab/>
+        <w:t xml:space="preserve">Conversation Button for accepting quests</w:t>
+        <w:tab/>
+        <w:t xml:space="preserve">1hr</w:t>
+      </w:r>
+    </w:p>
+    <w:p>
+      <w:pPr>
+        <w:spacing w:before="0" w:after="200" w:line="276"/>
+        <w:ind w:right="0" w:left="0" w:firstLine="0"/>
+        <w:jc w:val="left"/>
         <w:rPr>
           <w:rFonts w:ascii="Calibri" w:hAnsi="Calibri" w:cs="Calibri" w:eastAsia="Calibri"/>
           <w:color w:val="00B050"/>
@@ -1892,28 +1901,21 @@
           <w:sz w:val="22"/>
           <w:shd w:fill="auto" w:val="clear"/>
         </w:rPr>
-        <w:t xml:space="preserve">UI_HUD_Conversation_001</w:t>
-        <w:tab/>
-        <w:tab/>
-        <w:t xml:space="preserve">Conversation Panel</w:t>
-        <w:tab/>
-        <w:tab/>
-        <w:tab/>
-        <w:tab/>
-        <w:t xml:space="preserve">1hr</w:t>
-        <w:br/>
-        <w:t xml:space="preserve">UI_HUD_ConversationButton_001</w:t>
-        <w:tab/>
-        <w:t xml:space="preserve">Conversation Button for accepting quests</w:t>
-        <w:tab/>
-        <w:t xml:space="preserve">1hr</w:t>
-      </w:r>
-    </w:p>
-    <w:p>
-      <w:pPr>
-        <w:spacing w:before="0" w:after="200" w:line="276"/>
-        <w:ind w:right="0" w:left="0" w:firstLine="0"/>
-        <w:jc w:val="left"/>
+      </w:pPr>
+      <w:r>
+        <w:rPr>
+          <w:rFonts w:ascii="Calibri" w:hAnsi="Calibri" w:cs="Calibri" w:eastAsia="Calibri"/>
+          <w:b/>
+          <w:color w:val="auto"/>
+          <w:spacing w:val="0"/>
+          <w:position w:val="0"/>
+          <w:sz w:val="22"/>
+          <w:shd w:fill="auto" w:val="clear"/>
+        </w:rPr>
+        <w:t xml:space="preserve">Fonts</w:t>
+        <w:br/>
+      </w:r>
+      <w:r>
         <w:rPr>
           <w:rFonts w:ascii="Calibri" w:hAnsi="Calibri" w:cs="Calibri" w:eastAsia="Calibri"/>
           <w:color w:val="00B050"/>
@@ -1922,30 +1924,8 @@
           <w:sz w:val="22"/>
           <w:shd w:fill="auto" w:val="clear"/>
         </w:rPr>
-      </w:pPr>
-      <w:r>
-        <w:rPr>
-          <w:rFonts w:ascii="Calibri" w:hAnsi="Calibri" w:cs="Calibri" w:eastAsia="Calibri"/>
-          <w:b/>
-          <w:color w:val="auto"/>
-          <w:spacing w:val="0"/>
-          <w:position w:val="0"/>
-          <w:sz w:val="22"/>
-          <w:shd w:fill="auto" w:val="clear"/>
-        </w:rPr>
-        <w:t xml:space="preserve">Fonts</w:t>
-        <w:br/>
-      </w:r>
-      <w:r>
-        <w:rPr>
-          <w:rFonts w:ascii="Calibri" w:hAnsi="Calibri" w:cs="Calibri" w:eastAsia="Calibri"/>
-          <w:color w:val="00B050"/>
-          <w:spacing w:val="0"/>
-          <w:position w:val="0"/>
-          <w:sz w:val="22"/>
-          <w:shd w:fill="auto" w:val="clear"/>
-        </w:rPr>
         <w:t xml:space="preserve">FO_GeneralFont_001</w:t>
+        <w:tab/>
         <w:tab/>
         <w:tab/>
         <w:t xml:space="preserve">Font that we will likely use everywhere</w:t>

</xml_diff>

<commit_message>
Added UI assets: Absolus & Sword icon, Inventory slot + Hover element
</commit_message>
<xml_diff>
--- a/Planning/Final_Asset_list_With_CodeNames.docx
+++ b/Planning/Final_Asset_list_With_CodeNames.docx
@@ -1680,6 +1680,16 @@
         <w:tab/>
         <w:t xml:space="preserve">1hr</w:t>
         <w:br/>
+      </w:r>
+      <w:r>
+        <w:rPr>
+          <w:rFonts w:ascii="Calibri" w:hAnsi="Calibri" w:cs="Calibri" w:eastAsia="Calibri"/>
+          <w:color w:val="00B050"/>
+          <w:spacing w:val="0"/>
+          <w:position w:val="0"/>
+          <w:sz w:val="22"/>
+          <w:shd w:fill="auto" w:val="clear"/>
+        </w:rPr>
         <w:t xml:space="preserve">UI_INV_Absolus_001</w:t>
         <w:tab/>
         <w:tab/>
@@ -1704,6 +1714,16 @@
         <w:tab/>
         <w:t xml:space="preserve">1hr</w:t>
         <w:br/>
+      </w:r>
+      <w:r>
+        <w:rPr>
+          <w:rFonts w:ascii="Calibri" w:hAnsi="Calibri" w:cs="Calibri" w:eastAsia="Calibri"/>
+          <w:color w:val="auto"/>
+          <w:spacing w:val="0"/>
+          <w:position w:val="0"/>
+          <w:sz w:val="22"/>
+          <w:shd w:fill="auto" w:val="clear"/>
+        </w:rPr>
         <w:t xml:space="preserve">UI_INV_Scythe_001</w:t>
         <w:tab/>
         <w:tab/>
@@ -1740,6 +1760,16 @@
         <w:tab/>
         <w:t xml:space="preserve">1hr</w:t>
         <w:br/>
+      </w:r>
+      <w:r>
+        <w:rPr>
+          <w:rFonts w:ascii="Calibri" w:hAnsi="Calibri" w:cs="Calibri" w:eastAsia="Calibri"/>
+          <w:color w:val="00B050"/>
+          <w:spacing w:val="0"/>
+          <w:position w:val="0"/>
+          <w:sz w:val="22"/>
+          <w:shd w:fill="auto" w:val="clear"/>
+        </w:rPr>
         <w:t xml:space="preserve">UI_INV_Empty_001</w:t>
         <w:tab/>
         <w:tab/>
@@ -1750,16 +1780,16 @@
         <w:tab/>
         <w:t xml:space="preserve">1hr</w:t>
         <w:br/>
-      </w:r>
-      <w:r>
-        <w:rPr>
-          <w:rFonts w:ascii="Calibri" w:hAnsi="Calibri" w:cs="Calibri" w:eastAsia="Calibri"/>
-          <w:color w:val="00B050"/>
-          <w:spacing w:val="0"/>
-          <w:position w:val="0"/>
-          <w:sz w:val="22"/>
-          <w:shd w:fill="auto" w:val="clear"/>
-        </w:rPr>
+        <w:t xml:space="preserve">UI_INV_Hover_001</w:t>
+        <w:tab/>
+        <w:tab/>
+        <w:tab/>
+        <w:t xml:space="preserve">when slot is selected /edge</w:t>
+        <w:tab/>
+        <w:tab/>
+        <w:tab/>
+        <w:t xml:space="preserve">0hr</w:t>
+        <w:br/>
         <w:t xml:space="preserve">UI_MAP_World_001</w:t>
         <w:tab/>
         <w:tab/>

</xml_diff>

<commit_message>
Added potions Inventory icons
</commit_message>
<xml_diff>
--- a/Planning/Final_Asset_list_With_CodeNames.docx
+++ b/Planning/Final_Asset_list_With_CodeNames.docx
@@ -1736,6 +1736,16 @@
         <w:tab/>
         <w:t xml:space="preserve">1hr</w:t>
         <w:br/>
+      </w:r>
+      <w:r>
+        <w:rPr>
+          <w:rFonts w:ascii="Calibri" w:hAnsi="Calibri" w:cs="Calibri" w:eastAsia="Calibri"/>
+          <w:color w:val="00B050"/>
+          <w:spacing w:val="0"/>
+          <w:position w:val="0"/>
+          <w:sz w:val="22"/>
+          <w:shd w:fill="auto" w:val="clear"/>
+        </w:rPr>
         <w:t xml:space="preserve">UI_INV_Potion_001</w:t>
         <w:tab/>
         <w:tab/>
@@ -1748,6 +1758,16 @@
         <w:tab/>
         <w:t xml:space="preserve">1hr</w:t>
         <w:br/>
+      </w:r>
+      <w:r>
+        <w:rPr>
+          <w:rFonts w:ascii="Calibri" w:hAnsi="Calibri" w:cs="Calibri" w:eastAsia="Calibri"/>
+          <w:color w:val="auto"/>
+          <w:spacing w:val="0"/>
+          <w:position w:val="0"/>
+          <w:sz w:val="22"/>
+          <w:shd w:fill="auto" w:val="clear"/>
+        </w:rPr>
         <w:t xml:space="preserve">UI_INV_Quest_001</w:t>
         <w:tab/>
         <w:tab/>

</xml_diff>

<commit_message>
scrum meeting file & Hammer inventory icon added
</commit_message>
<xml_diff>
--- a/Planning/Final_Asset_list_With_CodeNames.docx
+++ b/Planning/Final_Asset_list_With_CodeNames.docx
@@ -150,7 +150,6 @@
         <w:tab/>
         <w:tab/>
         <w:tab/>
-        <w:tab/>
         <w:t xml:space="preserve">Stone brick path texture</w:t>
         <w:tab/>
         <w:tab/>
@@ -328,6 +327,7 @@
         <w:tab/>
         <w:tab/>
         <w:tab/>
+        <w:tab/>
         <w:t xml:space="preserve">0h</w:t>
         <w:br/>
         <w:br/>
@@ -1080,6 +1080,7 @@
         <w:t xml:space="preserve">Absolus</w:t>
         <w:tab/>
         <w:tab/>
+        <w:tab/>
         <w:t xml:space="preserve">2h</w:t>
         <w:br/>
         <w:t xml:space="preserve">3D_WEAP_Hammer_001</w:t>
@@ -1314,7 +1315,6 @@
         <w:tab/>
         <w:tab/>
         <w:tab/>
-        <w:tab/>
         <w:t xml:space="preserve">Phantom</w:t>
         <w:tab/>
         <w:tab/>
@@ -1689,6 +1689,16 @@
         <w:tab/>
         <w:t xml:space="preserve">1hr</w:t>
         <w:br/>
+      </w:r>
+      <w:r>
+        <w:rPr>
+          <w:rFonts w:ascii="Calibri" w:hAnsi="Calibri" w:cs="Calibri" w:eastAsia="Calibri"/>
+          <w:color w:val="00B050"/>
+          <w:spacing w:val="0"/>
+          <w:position w:val="0"/>
+          <w:sz w:val="22"/>
+          <w:shd w:fill="auto" w:val="clear"/>
+        </w:rPr>
         <w:t xml:space="preserve">UI_INV_Hammer_001</w:t>
         <w:tab/>
         <w:tab/>
@@ -1701,16 +1711,6 @@
         <w:tab/>
         <w:t xml:space="preserve">1hr</w:t>
         <w:br/>
-      </w:r>
-      <w:r>
-        <w:rPr>
-          <w:rFonts w:ascii="Calibri" w:hAnsi="Calibri" w:cs="Calibri" w:eastAsia="Calibri"/>
-          <w:color w:val="00B050"/>
-          <w:spacing w:val="0"/>
-          <w:position w:val="0"/>
-          <w:sz w:val="22"/>
-          <w:shd w:fill="auto" w:val="clear"/>
-        </w:rPr>
         <w:t xml:space="preserve">UI_INV_Absolus_001</w:t>
         <w:tab/>
         <w:tab/>

</xml_diff>

<commit_message>
Added heart sprites <3
</commit_message>
<xml_diff>
--- a/Planning/Final_Asset_list_With_CodeNames.docx
+++ b/Planning/Final_Asset_list_With_CodeNames.docx
@@ -1873,6 +1873,16 @@
           <w:shd w:fill="auto" w:val="clear"/>
         </w:rPr>
         <w:br/>
+      </w:r>
+      <w:r>
+        <w:rPr>
+          <w:rFonts w:ascii="Calibri" w:hAnsi="Calibri" w:cs="Calibri" w:eastAsia="Calibri"/>
+          <w:color w:val="00B050"/>
+          <w:spacing w:val="0"/>
+          <w:position w:val="0"/>
+          <w:sz w:val="22"/>
+          <w:shd w:fill="auto" w:val="clear"/>
+        </w:rPr>
         <w:t xml:space="preserve">UI_HUD_HealthBar_001</w:t>
         <w:tab/>
         <w:tab/>
@@ -1885,16 +1895,6 @@
         <w:tab/>
         <w:t xml:space="preserve">1hr</w:t>
         <w:br/>
-      </w:r>
-      <w:r>
-        <w:rPr>
-          <w:rFonts w:ascii="Calibri" w:hAnsi="Calibri" w:cs="Calibri" w:eastAsia="Calibri"/>
-          <w:color w:val="00B050"/>
-          <w:spacing w:val="0"/>
-          <w:position w:val="0"/>
-          <w:sz w:val="22"/>
-          <w:shd w:fill="auto" w:val="clear"/>
-        </w:rPr>
         <w:t xml:space="preserve">UI_HUD_PlayerHit_001</w:t>
         <w:tab/>
         <w:tab/>

</xml_diff>

<commit_message>
Added UI Button thing
</commit_message>
<xml_diff>
--- a/Planning/Final_Asset_list_With_CodeNames.docx
+++ b/Planning/Final_Asset_list_With_CodeNames.docx
@@ -218,6 +218,7 @@
       <w:r>
         <w:rPr>
           <w:rFonts w:ascii="Calibri" w:hAnsi="Calibri" w:cs="Calibri" w:eastAsia="Calibri"/>
+          <w:strike w:val="true"/>
           <w:color w:val="auto"/>
           <w:spacing w:val="0"/>
           <w:position w:val="0"/>
@@ -250,6 +251,16 @@
         <w:tab/>
         <w:t xml:space="preserve">1h</w:t>
         <w:br/>
+      </w:r>
+      <w:r>
+        <w:rPr>
+          <w:rFonts w:ascii="Calibri" w:hAnsi="Calibri" w:cs="Calibri" w:eastAsia="Calibri"/>
+          <w:color w:val="auto"/>
+          <w:spacing w:val="0"/>
+          <w:position w:val="0"/>
+          <w:sz w:val="22"/>
+          <w:shd w:fill="auto" w:val="clear"/>
+        </w:rPr>
         <w:t xml:space="preserve">3D_GEN_Terrain_001</w:t>
         <w:tab/>
         <w:tab/>
@@ -1101,7 +1112,7 @@
         <w:tab/>
         <w:t xml:space="preserve">5h</w:t>
         <w:br/>
-        <w:t xml:space="preserve">-3D_WEAP_Arms_001</w:t>
+        <w:t xml:space="preserve">3D_WEAP_Arms_001</w:t>
         <w:tab/>
         <w:tab/>
         <w:tab/>
@@ -1602,6 +1613,18 @@
         <w:tab/>
         <w:tab/>
         <w:t xml:space="preserve">3hr</w:t>
+        <w:br/>
+        <w:t xml:space="preserve">UI_MAIN_Logo_001</w:t>
+        <w:tab/>
+        <w:tab/>
+        <w:tab/>
+        <w:t xml:space="preserve">game logo</w:t>
+        <w:tab/>
+        <w:tab/>
+        <w:tab/>
+        <w:tab/>
+        <w:tab/>
+        <w:t xml:space="preserve">3hr</w:t>
         <w:tab/>
         <w:br/>
         <w:t xml:space="preserve">UI_MAIN_Button_001</w:t>
@@ -1647,6 +1670,16 @@
           <w:shd w:fill="auto" w:val="clear"/>
         </w:rPr>
         <w:br/>
+      </w:r>
+      <w:r>
+        <w:rPr>
+          <w:rFonts w:ascii="Calibri" w:hAnsi="Calibri" w:cs="Calibri" w:eastAsia="Calibri"/>
+          <w:color w:val="00B050"/>
+          <w:spacing w:val="0"/>
+          <w:position w:val="0"/>
+          <w:sz w:val="22"/>
+          <w:shd w:fill="auto" w:val="clear"/>
+        </w:rPr>
         <w:t xml:space="preserve">UI_PAUSE_Button_001</w:t>
         <w:tab/>
         <w:tab/>
@@ -1657,6 +1690,16 @@
         <w:tab/>
         <w:t xml:space="preserve">1hr</w:t>
         <w:tab/>
+      </w:r>
+      <w:r>
+        <w:rPr>
+          <w:rFonts w:ascii="Calibri" w:hAnsi="Calibri" w:cs="Calibri" w:eastAsia="Calibri"/>
+          <w:color w:val="auto"/>
+          <w:spacing w:val="0"/>
+          <w:position w:val="0"/>
+          <w:sz w:val="22"/>
+          <w:shd w:fill="auto" w:val="clear"/>
+        </w:rPr>
         <w:br/>
       </w:r>
       <w:r>

</xml_diff>